<commit_message>
Edited page numbers, half of them anyway
</commit_message>
<xml_diff>
--- a/Paper Work/Table of Contents.docx
+++ b/Paper Work/Table of Contents.docx
@@ -42,7 +42,6 @@
                 <w:sz w:val="30"/>
               </w:rPr>
             </w:pPr>
-            <w:bookmarkStart w:id="0" w:name="_GoBack" w:colFirst="0" w:colLast="1"/>
             <w:r>
               <w:rPr>
                 <w:b/>
@@ -75,7 +74,6 @@
           </w:p>
         </w:tc>
       </w:tr>
-      <w:bookmarkEnd w:id="0"/>
       <w:tr>
         <w:tc>
           <w:tcPr>
@@ -155,7 +153,7 @@
               <w:rPr>
                 <w:sz w:val="28"/>
               </w:rPr>
-              <w:t>7</w:t>
+              <w:t>7-8</w:t>
             </w:r>
           </w:p>
         </w:tc>
@@ -177,6 +175,42 @@
               <w:rPr>
                 <w:sz w:val="28"/>
               </w:rPr>
+              <w:t>Screen Designs</w:t>
+            </w:r>
+          </w:p>
+        </w:tc>
+        <w:tc>
+          <w:tcPr>
+            <w:tcW w:w="3067" w:type="dxa"/>
+            <w:vAlign w:val="center"/>
+          </w:tcPr>
+          <w:p>
+            <w:pPr>
+              <w:jc w:val="center"/>
+              <w:rPr>
+                <w:sz w:val="28"/>
+              </w:rPr>
+            </w:pPr>
+          </w:p>
+        </w:tc>
+      </w:tr>
+      <w:tr>
+        <w:tc>
+          <w:tcPr>
+            <w:tcW w:w="5949" w:type="dxa"/>
+            <w:vAlign w:val="center"/>
+          </w:tcPr>
+          <w:p>
+            <w:pPr>
+              <w:jc w:val="center"/>
+              <w:rPr>
+                <w:sz w:val="28"/>
+              </w:rPr>
+            </w:pPr>
+            <w:r>
+              <w:rPr>
+                <w:sz w:val="28"/>
+              </w:rPr>
               <w:t>Testing</w:t>
             </w:r>
           </w:p>
@@ -193,12 +227,8 @@
                 <w:sz w:val="28"/>
               </w:rPr>
             </w:pPr>
-            <w:r>
-              <w:rPr>
-                <w:sz w:val="28"/>
-              </w:rPr>
-              <w:t>8-9</w:t>
-            </w:r>
+            <w:bookmarkStart w:id="0" w:name="_GoBack"/>
+            <w:bookmarkEnd w:id="0"/>
           </w:p>
         </w:tc>
       </w:tr>
@@ -235,12 +265,6 @@
                 <w:sz w:val="28"/>
               </w:rPr>
             </w:pPr>
-            <w:r>
-              <w:rPr>
-                <w:sz w:val="28"/>
-              </w:rPr>
-              <w:t>10-16</w:t>
-            </w:r>
           </w:p>
         </w:tc>
       </w:tr>
@@ -277,12 +301,6 @@
                 <w:sz w:val="28"/>
               </w:rPr>
             </w:pPr>
-            <w:r>
-              <w:rPr>
-                <w:sz w:val="28"/>
-              </w:rPr>
-              <w:t>17-18</w:t>
-            </w:r>
           </w:p>
         </w:tc>
       </w:tr>
@@ -319,12 +337,6 @@
                 <w:sz w:val="28"/>
               </w:rPr>
             </w:pPr>
-            <w:r>
-              <w:rPr>
-                <w:sz w:val="28"/>
-              </w:rPr>
-              <w:t>19-21</w:t>
-            </w:r>
           </w:p>
         </w:tc>
       </w:tr>

</xml_diff>